<commit_message>
change word lab-zero from Ayse
</commit_message>
<xml_diff>
--- a/precalcAI/lab-zero-export.docx
+++ b/precalcAI/lab-zero-export.docx
@@ -1751,19 +1751,7 @@
               </w:numPr>
             </w:pPr>
             <w:r>
-              <w:t xml:space="preserve">If the new problem feels too</w:t>
-            </w:r>
-            <w:r>
-              <w:t xml:space="preserve"> </w:t>
-            </w:r>
-            <w:r>
-              <w:t xml:space="preserve">“forced,”</w:t>
-            </w:r>
-            <w:r>
-              <w:t xml:space="preserve"> </w:t>
-            </w:r>
-            <w:r>
-              <w:t xml:space="preserve">say so! Continue until you</w:t>
+              <w:t xml:space="preserve">If the new problem feels too artificial, say so! Continue until you</w:t>
             </w:r>
             <w:r>
               <w:t xml:space="preserve"> </w:t>

</xml_diff>